<commit_message>
MLP project added to Elec CV
</commit_message>
<xml_diff>
--- a/CV_Elec.docx
+++ b/CV_Elec.docx
@@ -6771,6 +6771,167 @@
           <w:p>
             <w:pPr>
               <w:rPr>
+                <w:b/>
+                <w:bCs/>
+                <w:sz w:val="24"/>
+                <w:szCs w:val="24"/>
+              </w:rPr>
+            </w:pPr>
+            <w:r>
+              <w:rPr>
+                <w:b/>
+                <w:bCs/>
+                <w:sz w:val="24"/>
+                <w:szCs w:val="24"/>
+              </w:rPr>
+              <w:t>Multi-Layer Perceptron (MLP) Implementation on FPGA</w:t>
+            </w:r>
+          </w:p>
+          <w:p>
+            <w:pPr>
+              <w:pStyle w:val="ListParagraph"/>
+              <w:numPr>
+                <w:ilvl w:val="0"/>
+                <w:numId w:val="27"/>
+              </w:numPr>
+              <w:rPr>
+                <w:rFonts w:cstheme="minorHAnsi"/>
+                <w:b/>
+                <w:bCs/>
+                <w:sz w:val="24"/>
+                <w:szCs w:val="24"/>
+              </w:rPr>
+            </w:pPr>
+            <w:r>
+              <w:rPr>
+                <w:rFonts w:cstheme="minorHAnsi"/>
+                <w:sz w:val="24"/>
+                <w:szCs w:val="24"/>
+              </w:rPr>
+              <w:t xml:space="preserve">Developed and trained an </w:t>
+            </w:r>
+            <w:r>
+              <w:rPr>
+                <w:rFonts w:cstheme="minorHAnsi"/>
+                <w:b/>
+                <w:bCs/>
+                <w:sz w:val="24"/>
+                <w:szCs w:val="24"/>
+              </w:rPr>
+              <w:t>MLP</w:t>
+            </w:r>
+            <w:r>
+              <w:rPr>
+                <w:rFonts w:cstheme="minorHAnsi"/>
+                <w:sz w:val="24"/>
+                <w:szCs w:val="24"/>
+              </w:rPr>
+              <w:t xml:space="preserve"> for speech recognition, implemented on a </w:t>
+            </w:r>
+            <w:proofErr w:type="spellStart"/>
+            <w:r>
+              <w:rPr>
+                <w:rFonts w:cstheme="minorHAnsi"/>
+                <w:b/>
+                <w:bCs/>
+                <w:sz w:val="24"/>
+                <w:szCs w:val="24"/>
+              </w:rPr>
+              <w:t>Virtex</w:t>
+            </w:r>
+            <w:proofErr w:type="spellEnd"/>
+            <w:r>
+              <w:rPr>
+                <w:rFonts w:cstheme="minorHAnsi"/>
+                <w:b/>
+                <w:bCs/>
+                <w:sz w:val="24"/>
+                <w:szCs w:val="24"/>
+              </w:rPr>
+              <w:t>-E 2000 FPGA</w:t>
+            </w:r>
+            <w:r>
+              <w:rPr>
+                <w:rFonts w:cstheme="minorHAnsi"/>
+                <w:sz w:val="24"/>
+                <w:szCs w:val="24"/>
+              </w:rPr>
+              <w:t>.</w:t>
+            </w:r>
+          </w:p>
+          <w:p>
+            <w:pPr>
+              <w:pStyle w:val="ListParagraph"/>
+              <w:numPr>
+                <w:ilvl w:val="0"/>
+                <w:numId w:val="27"/>
+              </w:numPr>
+              <w:rPr>
+                <w:rFonts w:cstheme="minorHAnsi"/>
+                <w:b/>
+                <w:bCs/>
+                <w:sz w:val="24"/>
+                <w:szCs w:val="24"/>
+              </w:rPr>
+            </w:pPr>
+            <w:r>
+              <w:rPr>
+                <w:rFonts w:cstheme="minorHAnsi"/>
+                <w:b/>
+                <w:bCs/>
+                <w:sz w:val="24"/>
+                <w:szCs w:val="24"/>
+              </w:rPr>
+              <w:t>Quantized</w:t>
+            </w:r>
+            <w:r>
+              <w:rPr>
+                <w:rFonts w:cstheme="minorHAnsi"/>
+                <w:sz w:val="24"/>
+                <w:szCs w:val="24"/>
+              </w:rPr>
+              <w:t xml:space="preserve"> the model for </w:t>
+            </w:r>
+            <w:r>
+              <w:rPr>
+                <w:rFonts w:cstheme="minorHAnsi"/>
+                <w:b/>
+                <w:bCs/>
+                <w:sz w:val="24"/>
+                <w:szCs w:val="24"/>
+              </w:rPr>
+              <w:t>8-bit</w:t>
+            </w:r>
+            <w:r>
+              <w:rPr>
+                <w:rFonts w:cstheme="minorHAnsi"/>
+                <w:sz w:val="24"/>
+                <w:szCs w:val="24"/>
+              </w:rPr>
+              <w:t xml:space="preserve"> calculations, achieving </w:t>
+            </w:r>
+            <w:r>
+              <w:rPr>
+                <w:rFonts w:cstheme="minorHAnsi"/>
+                <w:b/>
+                <w:bCs/>
+                <w:sz w:val="24"/>
+                <w:szCs w:val="24"/>
+              </w:rPr>
+              <w:t>83.4%</w:t>
+            </w:r>
+            <w:r>
+              <w:rPr>
+                <w:rFonts w:cstheme="minorHAnsi"/>
+                <w:sz w:val="24"/>
+                <w:szCs w:val="24"/>
+              </w:rPr>
+              <w:t xml:space="preserve"> accuracy on the test set.</w:t>
+            </w:r>
+          </w:p>
+          <w:p>
+            <w:pPr>
+              <w:rPr>
                 <w:rStyle w:val="fontstyle01"/>
                 <w:rFonts w:asciiTheme="minorHAnsi" w:hAnsiTheme="minorHAnsi"/>
                 <w:b w:val="0"/>
@@ -6823,8 +6984,6 @@
               <w:rPr>
                 <w:rStyle w:val="fontstyle01"/>
                 <w:rFonts w:asciiTheme="minorHAnsi" w:hAnsiTheme="minorHAnsi"/>
-                <w:b w:val="0"/>
-                <w:bCs w:val="0"/>
                 <w:color w:val="000000" w:themeColor="text1"/>
                 <w:sz w:val="24"/>
                 <w:szCs w:val="24"/>
@@ -6842,7 +7001,29 @@
                 <w:sz w:val="24"/>
                 <w:szCs w:val="24"/>
               </w:rPr>
-              <w:t xml:space="preserve"> microprocessor on an FPGA with 8 GPIO ports using </w:t>
+              <w:t xml:space="preserve"> microprocessor on an FPGA with 8 </w:t>
+            </w:r>
+            <w:r>
+              <w:rPr>
+                <w:rStyle w:val="fontstyle01"/>
+                <w:rFonts w:asciiTheme="minorHAnsi" w:hAnsiTheme="minorHAnsi"/>
+                <w:color w:val="000000" w:themeColor="text1"/>
+                <w:sz w:val="24"/>
+                <w:szCs w:val="24"/>
+              </w:rPr>
+              <w:t>GPIO</w:t>
+            </w:r>
+            <w:r>
+              <w:rPr>
+                <w:rStyle w:val="fontstyle01"/>
+                <w:rFonts w:asciiTheme="minorHAnsi" w:hAnsiTheme="minorHAnsi"/>
+                <w:b w:val="0"/>
+                <w:bCs w:val="0"/>
+                <w:color w:val="000000" w:themeColor="text1"/>
+                <w:sz w:val="24"/>
+                <w:szCs w:val="24"/>
+              </w:rPr>
+              <w:t xml:space="preserve"> ports using </w:t>
             </w:r>
             <w:proofErr w:type="spellStart"/>
             <w:r>
@@ -6929,8 +7110,6 @@
               <w:rPr>
                 <w:rStyle w:val="fontstyle01"/>
                 <w:rFonts w:asciiTheme="minorHAnsi" w:hAnsiTheme="minorHAnsi"/>
-                <w:b w:val="0"/>
-                <w:bCs w:val="0"/>
                 <w:color w:val="000000" w:themeColor="text1"/>
                 <w:sz w:val="24"/>
                 <w:szCs w:val="24"/>
@@ -6942,13 +7121,23 @@
               <w:rPr>
                 <w:rStyle w:val="fontstyle01"/>
                 <w:rFonts w:asciiTheme="minorHAnsi" w:hAnsiTheme="minorHAnsi"/>
-                <w:b w:val="0"/>
-                <w:bCs w:val="0"/>
-                <w:color w:val="000000" w:themeColor="text1"/>
-                <w:sz w:val="24"/>
-                <w:szCs w:val="24"/>
-              </w:rPr>
-              <w:t xml:space="preserve"> HLS for efficient heart rate calculations.</w:t>
+                <w:color w:val="000000" w:themeColor="text1"/>
+                <w:sz w:val="24"/>
+                <w:szCs w:val="24"/>
+              </w:rPr>
+              <w:t xml:space="preserve"> HLS</w:t>
+            </w:r>
+            <w:r>
+              <w:rPr>
+                <w:rStyle w:val="fontstyle01"/>
+                <w:rFonts w:asciiTheme="minorHAnsi" w:hAnsiTheme="minorHAnsi"/>
+                <w:b w:val="0"/>
+                <w:bCs w:val="0"/>
+                <w:color w:val="000000" w:themeColor="text1"/>
+                <w:sz w:val="24"/>
+                <w:szCs w:val="24"/>
+              </w:rPr>
+              <w:t xml:space="preserve"> for efficient heart rate calculations.</w:t>
             </w:r>
           </w:p>
           <w:p>
@@ -6999,7 +7188,29 @@
                 <w:sz w:val="24"/>
                 <w:szCs w:val="24"/>
               </w:rPr>
-              <w:t>Implemented arctan and exponential functions using the CORDIC IP core in Xilinx ISE 14.6.</w:t>
+              <w:t xml:space="preserve">Implemented arctan and exponential functions using the </w:t>
+            </w:r>
+            <w:r>
+              <w:rPr>
+                <w:rStyle w:val="fontstyle01"/>
+                <w:rFonts w:asciiTheme="minorHAnsi" w:hAnsiTheme="minorHAnsi"/>
+                <w:color w:val="000000" w:themeColor="text1"/>
+                <w:sz w:val="24"/>
+                <w:szCs w:val="24"/>
+              </w:rPr>
+              <w:t>CORDIC IP</w:t>
+            </w:r>
+            <w:r>
+              <w:rPr>
+                <w:rStyle w:val="fontstyle01"/>
+                <w:rFonts w:asciiTheme="minorHAnsi" w:hAnsiTheme="minorHAnsi"/>
+                <w:b w:val="0"/>
+                <w:bCs w:val="0"/>
+                <w:color w:val="000000" w:themeColor="text1"/>
+                <w:sz w:val="24"/>
+                <w:szCs w:val="24"/>
+              </w:rPr>
+              <w:t xml:space="preserve"> core in Xilinx ISE 14.6.</w:t>
             </w:r>
             <w:r>
               <w:rPr>
@@ -7090,15 +7301,25 @@
                 <w:sz w:val="24"/>
                 <w:szCs w:val="24"/>
               </w:rPr>
-              <w:t>Designed and developed a buffer board with complete schematic and PCB layout using Altium Designer.</w:t>
+              <w:t xml:space="preserve">Designed and developed a buffer board with complete schematic and </w:t>
             </w:r>
             <w:r>
               <w:rPr>
                 <w:rFonts w:cstheme="minorHAnsi"/>
-                <w:sz w:val="24"/>
-                <w:szCs w:val="24"/>
-              </w:rPr>
-              <w:t xml:space="preserve"> </w:t>
+                <w:b/>
+                <w:bCs/>
+                <w:sz w:val="24"/>
+                <w:szCs w:val="24"/>
+              </w:rPr>
+              <w:t>PCB</w:t>
+            </w:r>
+            <w:r>
+              <w:rPr>
+                <w:rFonts w:cstheme="minorHAnsi"/>
+                <w:sz w:val="24"/>
+                <w:szCs w:val="24"/>
+              </w:rPr>
+              <w:t xml:space="preserve"> layout using Altium Designer. </w:t>
             </w:r>
             <w:r>
               <w:rPr>
@@ -7129,6 +7350,7 @@
                 <w:sz w:val="24"/>
                 <w:szCs w:val="24"/>
               </w:rPr>
+              <w:lastRenderedPageBreak/>
               <w:t xml:space="preserve">Binary </w:t>
             </w:r>
             <w:r>
@@ -7250,7 +7472,6 @@
                 <w:sz w:val="24"/>
                 <w:szCs w:val="24"/>
               </w:rPr>
-              <w:lastRenderedPageBreak/>
               <w:t>CPU simulation on FPGA</w:t>
             </w:r>
           </w:p>
@@ -7761,35 +7982,7 @@
                       <w:szCs w:val="24"/>
                       <w:lang w:bidi="fa-IR"/>
                     </w:rPr>
-                    <w:t xml:space="preserve">         </w:t>
-                  </w:r>
-                  <w:proofErr w:type="gramStart"/>
-                  <w:r>
-                    <w:rPr>
-                      <w:rStyle w:val="fontstyle01"/>
-                      <w:rFonts w:asciiTheme="minorHAnsi" w:hAnsiTheme="minorHAnsi"/>
-                      <w:b w:val="0"/>
-                      <w:bCs w:val="0"/>
-                      <w:color w:val="auto"/>
-                      <w:sz w:val="24"/>
-                      <w:szCs w:val="24"/>
-                      <w:lang w:bidi="fa-IR"/>
-                    </w:rPr>
-                    <w:t xml:space="preserve">   [</w:t>
-                  </w:r>
-                  <w:proofErr w:type="gramEnd"/>
-                  <w:r>
-                    <w:rPr>
-                      <w:rStyle w:val="fontstyle01"/>
-                      <w:rFonts w:asciiTheme="minorHAnsi" w:hAnsiTheme="minorHAnsi"/>
-                      <w:b w:val="0"/>
-                      <w:bCs w:val="0"/>
-                      <w:color w:val="auto"/>
-                      <w:sz w:val="24"/>
-                      <w:szCs w:val="24"/>
-                      <w:lang w:bidi="fa-IR"/>
-                    </w:rPr>
-                    <w:t>Fall 2021]</w:t>
+                    <w:t xml:space="preserve">            [Fall 2021]</w:t>
                   </w:r>
                 </w:p>
                 <w:p>
@@ -7836,35 +8029,7 @@
                       <w:szCs w:val="24"/>
                       <w:lang w:bidi="fa-IR"/>
                     </w:rPr>
-                    <w:t xml:space="preserve">              </w:t>
-                  </w:r>
-                  <w:proofErr w:type="gramStart"/>
-                  <w:r>
-                    <w:rPr>
-                      <w:rStyle w:val="fontstyle01"/>
-                      <w:rFonts w:asciiTheme="minorHAnsi" w:hAnsiTheme="minorHAnsi"/>
-                      <w:b w:val="0"/>
-                      <w:bCs w:val="0"/>
-                      <w:color w:val="auto"/>
-                      <w:sz w:val="24"/>
-                      <w:szCs w:val="24"/>
-                      <w:lang w:bidi="fa-IR"/>
-                    </w:rPr>
-                    <w:t xml:space="preserve">   [</w:t>
-                  </w:r>
-                  <w:proofErr w:type="gramEnd"/>
-                  <w:r>
-                    <w:rPr>
-                      <w:rStyle w:val="fontstyle01"/>
-                      <w:rFonts w:asciiTheme="minorHAnsi" w:hAnsiTheme="minorHAnsi"/>
-                      <w:b w:val="0"/>
-                      <w:bCs w:val="0"/>
-                      <w:color w:val="auto"/>
-                      <w:sz w:val="24"/>
-                      <w:szCs w:val="24"/>
-                      <w:lang w:bidi="fa-IR"/>
-                    </w:rPr>
-                    <w:t>Fall 2023]</w:t>
+                    <w:t xml:space="preserve">                 [Fall 2023]</w:t>
                   </w:r>
                 </w:p>
               </w:tc>
@@ -7918,35 +8083,7 @@
                       <w:szCs w:val="24"/>
                       <w:lang w:bidi="fa-IR"/>
                     </w:rPr>
-                    <w:t xml:space="preserve">            </w:t>
-                  </w:r>
-                  <w:proofErr w:type="gramStart"/>
-                  <w:r>
-                    <w:rPr>
-                      <w:rStyle w:val="fontstyle01"/>
-                      <w:rFonts w:asciiTheme="minorHAnsi" w:hAnsiTheme="minorHAnsi"/>
-                      <w:b w:val="0"/>
-                      <w:bCs w:val="0"/>
-                      <w:color w:val="auto"/>
-                      <w:sz w:val="24"/>
-                      <w:szCs w:val="24"/>
-                      <w:lang w:bidi="fa-IR"/>
-                    </w:rPr>
-                    <w:t xml:space="preserve">   [</w:t>
-                  </w:r>
-                  <w:proofErr w:type="gramEnd"/>
-                  <w:r>
-                    <w:rPr>
-                      <w:rStyle w:val="fontstyle01"/>
-                      <w:rFonts w:asciiTheme="minorHAnsi" w:hAnsiTheme="minorHAnsi"/>
-                      <w:b w:val="0"/>
-                      <w:bCs w:val="0"/>
-                      <w:color w:val="auto"/>
-                      <w:sz w:val="24"/>
-                      <w:szCs w:val="24"/>
-                      <w:lang w:bidi="fa-IR"/>
-                    </w:rPr>
-                    <w:t>Winter 2023]</w:t>
+                    <w:t xml:space="preserve">               [Winter 2023]</w:t>
                   </w:r>
                 </w:p>
                 <w:p>
@@ -7980,35 +8117,7 @@
                       <w:szCs w:val="24"/>
                       <w:lang w:bidi="fa-IR"/>
                     </w:rPr>
-                    <w:t xml:space="preserve">Computer Vision                         </w:t>
-                  </w:r>
-                  <w:proofErr w:type="gramStart"/>
-                  <w:r>
-                    <w:rPr>
-                      <w:rStyle w:val="fontstyle01"/>
-                      <w:rFonts w:asciiTheme="minorHAnsi" w:hAnsiTheme="minorHAnsi"/>
-                      <w:b w:val="0"/>
-                      <w:bCs w:val="0"/>
-                      <w:color w:val="auto"/>
-                      <w:sz w:val="24"/>
-                      <w:szCs w:val="24"/>
-                      <w:lang w:bidi="fa-IR"/>
-                    </w:rPr>
-                    <w:t xml:space="preserve">   [</w:t>
-                  </w:r>
-                  <w:proofErr w:type="gramEnd"/>
-                  <w:r>
-                    <w:rPr>
-                      <w:rStyle w:val="fontstyle01"/>
-                      <w:rFonts w:asciiTheme="minorHAnsi" w:hAnsiTheme="minorHAnsi"/>
-                      <w:b w:val="0"/>
-                      <w:bCs w:val="0"/>
-                      <w:color w:val="auto"/>
-                      <w:sz w:val="24"/>
-                      <w:szCs w:val="24"/>
-                      <w:lang w:bidi="fa-IR"/>
-                    </w:rPr>
-                    <w:t>Winter 2024]</w:t>
+                    <w:t>Computer Vision                            [Winter 2024]</w:t>
                   </w:r>
                 </w:p>
               </w:tc>
@@ -8321,78 +8430,6 @@
                   </w:r>
                   <w:proofErr w:type="spellEnd"/>
                 </w:p>
-                <w:p>
-                  <w:pPr>
-                    <w:pStyle w:val="ListParagraph"/>
-                    <w:numPr>
-                      <w:ilvl w:val="0"/>
-                      <w:numId w:val="10"/>
-                    </w:numPr>
-                    <w:spacing w:after="160" w:line="259" w:lineRule="auto"/>
-                    <w:rPr>
-                      <w:rStyle w:val="fontstyle01"/>
-                      <w:rFonts w:asciiTheme="minorHAnsi" w:hAnsiTheme="minorHAnsi"/>
-                      <w:color w:val="auto"/>
-                      <w:sz w:val="24"/>
-                      <w:szCs w:val="24"/>
-                    </w:rPr>
-                  </w:pPr>
-                  <w:r>
-                    <w:rPr>
-                      <w:rStyle w:val="fontstyle01"/>
-                      <w:rFonts w:asciiTheme="minorHAnsi" w:hAnsiTheme="minorHAnsi"/>
-                      <w:color w:val="auto"/>
-                      <w:sz w:val="24"/>
-                      <w:szCs w:val="24"/>
-                    </w:rPr>
-                    <w:t>B</w:t>
-                  </w:r>
-                  <w:r>
-                    <w:rPr>
-                      <w:rStyle w:val="fontstyle01"/>
-                      <w:rFonts w:asciiTheme="minorHAnsi" w:hAnsiTheme="minorHAnsi"/>
-                      <w:color w:val="auto"/>
-                      <w:sz w:val="24"/>
-                      <w:szCs w:val="24"/>
-                    </w:rPr>
-                    <w:t>uilding and Evaluating Advanced RAG Applications</w:t>
-                  </w:r>
-                </w:p>
-                <w:p>
-                  <w:pPr>
-                    <w:pStyle w:val="ListParagraph"/>
-                    <w:numPr>
-                      <w:ilvl w:val="0"/>
-                      <w:numId w:val="6"/>
-                    </w:numPr>
-                    <w:spacing w:after="160" w:line="259" w:lineRule="auto"/>
-                    <w:rPr>
-                      <w:rStyle w:val="fontstyle01"/>
-                      <w:rFonts w:asciiTheme="minorHAnsi" w:hAnsiTheme="minorHAnsi"/>
-                      <w:b w:val="0"/>
-                      <w:bCs w:val="0"/>
-                      <w:i/>
-                      <w:iCs/>
-                      <w:color w:val="auto"/>
-                      <w:sz w:val="24"/>
-                      <w:szCs w:val="24"/>
-                    </w:rPr>
-                  </w:pPr>
-                  <w:r>
-                    <w:rPr>
-                      <w:rStyle w:val="fontstyle01"/>
-                      <w:rFonts w:asciiTheme="minorHAnsi" w:hAnsiTheme="minorHAnsi"/>
-                      <w:b w:val="0"/>
-                      <w:bCs w:val="0"/>
-                      <w:i/>
-                      <w:iCs/>
-                      <w:color w:val="808080" w:themeColor="background1" w:themeShade="80"/>
-                      <w:sz w:val="24"/>
-                      <w:szCs w:val="24"/>
-                    </w:rPr>
-                    <w:t>Deeplearning.ai</w:t>
-                  </w:r>
-                </w:p>
               </w:tc>
               <w:tc>
                 <w:tcPr>
@@ -8632,68 +8669,6 @@
                       <w:bCs w:val="0"/>
                       <w:i/>
                       <w:iCs/>
-                      <w:color w:val="auto"/>
-                      <w:sz w:val="24"/>
-                      <w:szCs w:val="24"/>
-                    </w:rPr>
-                  </w:pPr>
-                  <w:r>
-                    <w:rPr>
-                      <w:rStyle w:val="fontstyle01"/>
-                      <w:rFonts w:asciiTheme="minorHAnsi" w:hAnsiTheme="minorHAnsi"/>
-                      <w:b w:val="0"/>
-                      <w:bCs w:val="0"/>
-                      <w:i/>
-                      <w:iCs/>
-                      <w:color w:val="808080" w:themeColor="background1" w:themeShade="80"/>
-                      <w:sz w:val="24"/>
-                      <w:szCs w:val="24"/>
-                    </w:rPr>
-                    <w:t>Deeplearning.ai</w:t>
-                  </w:r>
-                </w:p>
-                <w:p>
-                  <w:pPr>
-                    <w:pStyle w:val="ListParagraph"/>
-                    <w:numPr>
-                      <w:ilvl w:val="0"/>
-                      <w:numId w:val="10"/>
-                    </w:numPr>
-                    <w:spacing w:after="160" w:line="259" w:lineRule="auto"/>
-                    <w:rPr>
-                      <w:rStyle w:val="fontstyle01"/>
-                      <w:rFonts w:asciiTheme="minorHAnsi" w:hAnsiTheme="minorHAnsi"/>
-                      <w:b w:val="0"/>
-                      <w:bCs w:val="0"/>
-                      <w:color w:val="auto"/>
-                      <w:sz w:val="24"/>
-                      <w:szCs w:val="24"/>
-                    </w:rPr>
-                  </w:pPr>
-                  <w:r>
-                    <w:rPr>
-                      <w:rStyle w:val="fontstyle01"/>
-                      <w:rFonts w:asciiTheme="minorHAnsi" w:hAnsiTheme="minorHAnsi"/>
-                      <w:color w:val="auto"/>
-                      <w:sz w:val="24"/>
-                      <w:szCs w:val="24"/>
-                    </w:rPr>
-                    <w:t>Prompt Engineering for Vision Models</w:t>
-                  </w:r>
-                </w:p>
-                <w:p>
-                  <w:pPr>
-                    <w:pStyle w:val="ListParagraph"/>
-                    <w:numPr>
-                      <w:ilvl w:val="0"/>
-                      <w:numId w:val="6"/>
-                    </w:numPr>
-                    <w:spacing w:after="160" w:line="259" w:lineRule="auto"/>
-                    <w:rPr>
-                      <w:rStyle w:val="fontstyle01"/>
-                      <w:rFonts w:asciiTheme="minorHAnsi" w:hAnsiTheme="minorHAnsi"/>
-                      <w:b w:val="0"/>
-                      <w:bCs w:val="0"/>
                       <w:color w:val="auto"/>
                       <w:sz w:val="24"/>
                       <w:szCs w:val="24"/>
@@ -9133,10 +9108,69 @@
                     <w:t xml:space="preserve">  </w:t>
                   </w:r>
                 </w:p>
+                <w:p>
+                  <w:pPr>
+                    <w:rPr>
+                      <w:rStyle w:val="fontstyle01"/>
+                      <w:rFonts w:asciiTheme="minorHAnsi" w:hAnsiTheme="minorHAnsi"/>
+                      <w:color w:val="767171" w:themeColor="background2" w:themeShade="80"/>
+                      <w:sz w:val="24"/>
+                      <w:szCs w:val="24"/>
+                      <w:lang w:bidi="fa-IR"/>
+                    </w:rPr>
+                  </w:pPr>
+                  <w:r>
+                    <w:rPr>
+                      <w:rStyle w:val="fontstyle01"/>
+                      <w:rFonts w:asciiTheme="minorHAnsi" w:hAnsiTheme="minorHAnsi"/>
+                      <w:color w:val="767171" w:themeColor="background2" w:themeShade="80"/>
+                      <w:sz w:val="24"/>
+                      <w:szCs w:val="24"/>
+                      <w:lang w:bidi="fa-IR"/>
+                    </w:rPr>
+                    <w:t xml:space="preserve"> </w:t>
+                  </w:r>
+                </w:p>
+              </w:tc>
+            </w:tr>
+          </w:tbl>
+          <w:tbl>
+            <w:tblPr>
+              <w:tblStyle w:val="TableGrid"/>
+              <w:tblpPr w:leftFromText="180" w:rightFromText="180" w:vertAnchor="text" w:horzAnchor="margin" w:tblpY="-1387"/>
+              <w:tblOverlap w:val="never"/>
+              <w:tblW w:w="10430" w:type="dxa"/>
+              <w:tblBorders>
+                <w:top w:val="none" w:sz="0" w:space="0" w:color="auto"/>
+                <w:left w:val="none" w:sz="0" w:space="0" w:color="auto"/>
+                <w:bottom w:val="none" w:sz="0" w:space="0" w:color="auto"/>
+                <w:right w:val="none" w:sz="0" w:space="0" w:color="auto"/>
+                <w:insideH w:val="none" w:sz="0" w:space="0" w:color="auto"/>
+                <w:insideV w:val="none" w:sz="0" w:space="0" w:color="auto"/>
+              </w:tblBorders>
+              <w:tblLook w:val="04A0" w:firstRow="1" w:lastRow="0" w:firstColumn="1" w:lastColumn="0" w:noHBand="0" w:noVBand="1"/>
+            </w:tblPr>
+            <w:tblGrid>
+              <w:gridCol w:w="4144"/>
+              <w:gridCol w:w="2792"/>
+              <w:gridCol w:w="3314"/>
+            </w:tblGrid>
+            <w:tr>
+              <w:trPr>
+                <w:trHeight w:val="487"/>
+              </w:trPr>
+              <w:tc>
+                <w:tcPr>
+                  <w:tcW w:w="10430" w:type="dxa"/>
+                  <w:gridSpan w:val="3"/>
+                  <w:tcBorders>
+                    <w:bottom w:val="single" w:sz="12" w:space="0" w:color="5B9BD5" w:themeColor="accent1"/>
+                  </w:tcBorders>
+                </w:tcPr>
                 <w:tbl>
                   <w:tblPr>
                     <w:tblStyle w:val="TableGrid"/>
-                    <w:tblpPr w:leftFromText="180" w:rightFromText="180" w:vertAnchor="text" w:horzAnchor="margin" w:tblpY="64"/>
+                    <w:tblpPr w:leftFromText="180" w:rightFromText="180" w:vertAnchor="text" w:horzAnchor="margin" w:tblpY="-1680"/>
                     <w:tblOverlap w:val="never"/>
                     <w:tblW w:w="10558" w:type="dxa"/>
                     <w:tblBorders>
@@ -9242,18 +9276,7 @@
                             <w:szCs w:val="24"/>
                             <w:shd w:val="clear" w:color="auto" w:fill="FFFFFF"/>
                           </w:rPr>
-                          <w:t xml:space="preserve"> </w:t>
-                        </w:r>
-                        <w:r>
-                          <w:rPr>
-                            <w:rFonts w:ascii="Segoe UI" w:hAnsi="Segoe UI" w:cs="Segoe UI"/>
-                            <w:b/>
-                            <w:bCs/>
-                            <w:sz w:val="24"/>
-                            <w:szCs w:val="24"/>
-                            <w:shd w:val="clear" w:color="auto" w:fill="FFFFFF"/>
-                          </w:rPr>
-                          <w:t xml:space="preserve"> </w:t>
+                          <w:t xml:space="preserve">  </w:t>
                         </w:r>
                         <w:hyperlink r:id="rId27" w:history="1">
                           <w:r>
@@ -9274,18 +9297,7 @@
                             <w:szCs w:val="24"/>
                             <w:shd w:val="clear" w:color="auto" w:fill="FFFFFF"/>
                           </w:rPr>
-                          <w:t xml:space="preserve">     </w:t>
-                        </w:r>
-                        <w:r>
-                          <w:rPr>
-                            <w:rFonts w:ascii="Segoe UI" w:hAnsi="Segoe UI" w:cs="Segoe UI"/>
-                            <w:b/>
-                            <w:bCs/>
-                            <w:sz w:val="24"/>
-                            <w:szCs w:val="24"/>
-                            <w:shd w:val="clear" w:color="auto" w:fill="FFFFFF"/>
-                          </w:rPr>
-                          <w:t xml:space="preserve"> </w:t>
+                          <w:t xml:space="preserve">      </w:t>
                         </w:r>
                         <w:r>
                           <w:rPr>
@@ -9423,65 +9435,6 @@
                     </w:tc>
                   </w:tr>
                 </w:tbl>
-                <w:p>
-                  <w:pPr>
-                    <w:rPr>
-                      <w:rStyle w:val="fontstyle01"/>
-                      <w:rFonts w:asciiTheme="minorHAnsi" w:hAnsiTheme="minorHAnsi"/>
-                      <w:color w:val="767171" w:themeColor="background2" w:themeShade="80"/>
-                      <w:sz w:val="24"/>
-                      <w:szCs w:val="24"/>
-                      <w:lang w:bidi="fa-IR"/>
-                    </w:rPr>
-                  </w:pPr>
-                  <w:r>
-                    <w:rPr>
-                      <w:rStyle w:val="fontstyle01"/>
-                      <w:rFonts w:asciiTheme="minorHAnsi" w:hAnsiTheme="minorHAnsi"/>
-                      <w:color w:val="767171" w:themeColor="background2" w:themeShade="80"/>
-                      <w:sz w:val="24"/>
-                      <w:szCs w:val="24"/>
-                      <w:lang w:bidi="fa-IR"/>
-                    </w:rPr>
-                    <w:t xml:space="preserve"> </w:t>
-                  </w:r>
-                </w:p>
-              </w:tc>
-            </w:tr>
-          </w:tbl>
-          <w:tbl>
-            <w:tblPr>
-              <w:tblStyle w:val="TableGrid"/>
-              <w:tblpPr w:leftFromText="180" w:rightFromText="180" w:vertAnchor="text" w:horzAnchor="margin" w:tblpY="-1673"/>
-              <w:tblOverlap w:val="never"/>
-              <w:tblW w:w="10430" w:type="dxa"/>
-              <w:tblBorders>
-                <w:top w:val="none" w:sz="0" w:space="0" w:color="auto"/>
-                <w:left w:val="none" w:sz="0" w:space="0" w:color="auto"/>
-                <w:bottom w:val="none" w:sz="0" w:space="0" w:color="auto"/>
-                <w:right w:val="none" w:sz="0" w:space="0" w:color="auto"/>
-                <w:insideH w:val="none" w:sz="0" w:space="0" w:color="auto"/>
-                <w:insideV w:val="none" w:sz="0" w:space="0" w:color="auto"/>
-              </w:tblBorders>
-              <w:tblLook w:val="04A0" w:firstRow="1" w:lastRow="0" w:firstColumn="1" w:lastColumn="0" w:noHBand="0" w:noVBand="1"/>
-            </w:tblPr>
-            <w:tblGrid>
-              <w:gridCol w:w="4304"/>
-              <w:gridCol w:w="2653"/>
-              <w:gridCol w:w="3473"/>
-            </w:tblGrid>
-            <w:tr>
-              <w:trPr>
-                <w:trHeight w:val="487"/>
-              </w:trPr>
-              <w:tc>
-                <w:tcPr>
-                  <w:tcW w:w="10430" w:type="dxa"/>
-                  <w:gridSpan w:val="3"/>
-                  <w:tcBorders>
-                    <w:bottom w:val="single" w:sz="12" w:space="0" w:color="5B9BD5" w:themeColor="accent1"/>
-                  </w:tcBorders>
-                </w:tcPr>
                 <w:p>
                   <w:pPr>
                     <w:rPr>
@@ -9655,8 +9608,8 @@
     <w:p>
       <w:pPr>
         <w:rPr>
-          <w:sz w:val="4"/>
-          <w:szCs w:val="4"/>
+          <w:sz w:val="2"/>
+          <w:szCs w:val="2"/>
         </w:rPr>
       </w:pPr>
     </w:p>
@@ -10523,6 +10476,119 @@
     </w:lvl>
   </w:abstractNum>
   <w:abstractNum w:abstractNumId="7" w15:restartNumberingAfterBreak="0">
+    <w:nsid w:val="30666D8A"/>
+    <w:multiLevelType w:val="hybridMultilevel"/>
+    <w:tmpl w:val="3574F51E"/>
+    <w:lvl w:ilvl="0" w:tplc="04090005">
+      <w:start w:val="1"/>
+      <w:numFmt w:val="bullet"/>
+      <w:lvlText w:val=""/>
+      <w:lvlJc w:val="left"/>
+      <w:pPr>
+        <w:ind w:left="720" w:hanging="360"/>
+      </w:pPr>
+      <w:rPr>
+        <w:rFonts w:ascii="Wingdings" w:hAnsi="Wingdings" w:hint="default"/>
+      </w:rPr>
+    </w:lvl>
+    <w:lvl w:ilvl="1" w:tplc="04090003" w:tentative="1">
+      <w:start w:val="1"/>
+      <w:numFmt w:val="bullet"/>
+      <w:lvlText w:val="o"/>
+      <w:lvlJc w:val="left"/>
+      <w:pPr>
+        <w:ind w:left="1440" w:hanging="360"/>
+      </w:pPr>
+      <w:rPr>
+        <w:rFonts w:ascii="Courier New" w:hAnsi="Courier New" w:cs="Courier New" w:hint="default"/>
+      </w:rPr>
+    </w:lvl>
+    <w:lvl w:ilvl="2" w:tplc="04090005" w:tentative="1">
+      <w:start w:val="1"/>
+      <w:numFmt w:val="bullet"/>
+      <w:lvlText w:val=""/>
+      <w:lvlJc w:val="left"/>
+      <w:pPr>
+        <w:ind w:left="2160" w:hanging="360"/>
+      </w:pPr>
+      <w:rPr>
+        <w:rFonts w:ascii="Wingdings" w:hAnsi="Wingdings" w:hint="default"/>
+      </w:rPr>
+    </w:lvl>
+    <w:lvl w:ilvl="3" w:tplc="04090001" w:tentative="1">
+      <w:start w:val="1"/>
+      <w:numFmt w:val="bullet"/>
+      <w:lvlText w:val=""/>
+      <w:lvlJc w:val="left"/>
+      <w:pPr>
+        <w:ind w:left="2880" w:hanging="360"/>
+      </w:pPr>
+      <w:rPr>
+        <w:rFonts w:ascii="Symbol" w:hAnsi="Symbol" w:hint="default"/>
+      </w:rPr>
+    </w:lvl>
+    <w:lvl w:ilvl="4" w:tplc="04090003" w:tentative="1">
+      <w:start w:val="1"/>
+      <w:numFmt w:val="bullet"/>
+      <w:lvlText w:val="o"/>
+      <w:lvlJc w:val="left"/>
+      <w:pPr>
+        <w:ind w:left="3600" w:hanging="360"/>
+      </w:pPr>
+      <w:rPr>
+        <w:rFonts w:ascii="Courier New" w:hAnsi="Courier New" w:cs="Courier New" w:hint="default"/>
+      </w:rPr>
+    </w:lvl>
+    <w:lvl w:ilvl="5" w:tplc="04090005" w:tentative="1">
+      <w:start w:val="1"/>
+      <w:numFmt w:val="bullet"/>
+      <w:lvlText w:val=""/>
+      <w:lvlJc w:val="left"/>
+      <w:pPr>
+        <w:ind w:left="4320" w:hanging="360"/>
+      </w:pPr>
+      <w:rPr>
+        <w:rFonts w:ascii="Wingdings" w:hAnsi="Wingdings" w:hint="default"/>
+      </w:rPr>
+    </w:lvl>
+    <w:lvl w:ilvl="6" w:tplc="04090001" w:tentative="1">
+      <w:start w:val="1"/>
+      <w:numFmt w:val="bullet"/>
+      <w:lvlText w:val=""/>
+      <w:lvlJc w:val="left"/>
+      <w:pPr>
+        <w:ind w:left="5040" w:hanging="360"/>
+      </w:pPr>
+      <w:rPr>
+        <w:rFonts w:ascii="Symbol" w:hAnsi="Symbol" w:hint="default"/>
+      </w:rPr>
+    </w:lvl>
+    <w:lvl w:ilvl="7" w:tplc="04090003" w:tentative="1">
+      <w:start w:val="1"/>
+      <w:numFmt w:val="bullet"/>
+      <w:lvlText w:val="o"/>
+      <w:lvlJc w:val="left"/>
+      <w:pPr>
+        <w:ind w:left="5760" w:hanging="360"/>
+      </w:pPr>
+      <w:rPr>
+        <w:rFonts w:ascii="Courier New" w:hAnsi="Courier New" w:cs="Courier New" w:hint="default"/>
+      </w:rPr>
+    </w:lvl>
+    <w:lvl w:ilvl="8" w:tplc="04090005" w:tentative="1">
+      <w:start w:val="1"/>
+      <w:numFmt w:val="bullet"/>
+      <w:lvlText w:val=""/>
+      <w:lvlJc w:val="left"/>
+      <w:pPr>
+        <w:ind w:left="6480" w:hanging="360"/>
+      </w:pPr>
+      <w:rPr>
+        <w:rFonts w:ascii="Wingdings" w:hAnsi="Wingdings" w:hint="default"/>
+      </w:rPr>
+    </w:lvl>
+  </w:abstractNum>
+  <w:abstractNum w:abstractNumId="8" w15:restartNumberingAfterBreak="0">
     <w:nsid w:val="32A94416"/>
     <w:multiLevelType w:val="hybridMultilevel"/>
     <w:tmpl w:val="FCA04B64"/>
@@ -10635,7 +10701,7 @@
       </w:rPr>
     </w:lvl>
   </w:abstractNum>
-  <w:abstractNum w:abstractNumId="8" w15:restartNumberingAfterBreak="0">
+  <w:abstractNum w:abstractNumId="9" w15:restartNumberingAfterBreak="0">
     <w:nsid w:val="33812410"/>
     <w:multiLevelType w:val="hybridMultilevel"/>
     <w:tmpl w:val="31A4B300"/>
@@ -10749,7 +10815,7 @@
       </w:rPr>
     </w:lvl>
   </w:abstractNum>
-  <w:abstractNum w:abstractNumId="9" w15:restartNumberingAfterBreak="0">
+  <w:abstractNum w:abstractNumId="10" w15:restartNumberingAfterBreak="0">
     <w:nsid w:val="3529180D"/>
     <w:multiLevelType w:val="hybridMultilevel"/>
     <w:tmpl w:val="2570BFBC"/>
@@ -10862,7 +10928,7 @@
       </w:rPr>
     </w:lvl>
   </w:abstractNum>
-  <w:abstractNum w:abstractNumId="10" w15:restartNumberingAfterBreak="0">
+  <w:abstractNum w:abstractNumId="11" w15:restartNumberingAfterBreak="0">
     <w:nsid w:val="35D31E3B"/>
     <w:multiLevelType w:val="hybridMultilevel"/>
     <w:tmpl w:val="E89E9978"/>
@@ -10974,7 +11040,7 @@
       </w:rPr>
     </w:lvl>
   </w:abstractNum>
-  <w:abstractNum w:abstractNumId="11" w15:restartNumberingAfterBreak="0">
+  <w:abstractNum w:abstractNumId="12" w15:restartNumberingAfterBreak="0">
     <w:nsid w:val="3BC35F17"/>
     <w:multiLevelType w:val="hybridMultilevel"/>
     <w:tmpl w:val="3FCAB662"/>
@@ -11088,7 +11154,7 @@
       </w:rPr>
     </w:lvl>
   </w:abstractNum>
-  <w:abstractNum w:abstractNumId="12" w15:restartNumberingAfterBreak="0">
+  <w:abstractNum w:abstractNumId="13" w15:restartNumberingAfterBreak="0">
     <w:nsid w:val="3E9E7684"/>
     <w:multiLevelType w:val="hybridMultilevel"/>
     <w:tmpl w:val="BEA2EF6C"/>
@@ -11200,7 +11266,7 @@
       </w:rPr>
     </w:lvl>
   </w:abstractNum>
-  <w:abstractNum w:abstractNumId="13" w15:restartNumberingAfterBreak="0">
+  <w:abstractNum w:abstractNumId="14" w15:restartNumberingAfterBreak="0">
     <w:nsid w:val="3F490F5E"/>
     <w:multiLevelType w:val="hybridMultilevel"/>
     <w:tmpl w:val="54E2C82A"/>
@@ -11313,7 +11379,7 @@
       </w:rPr>
     </w:lvl>
   </w:abstractNum>
-  <w:abstractNum w:abstractNumId="14" w15:restartNumberingAfterBreak="0">
+  <w:abstractNum w:abstractNumId="15" w15:restartNumberingAfterBreak="0">
     <w:nsid w:val="51137DC3"/>
     <w:multiLevelType w:val="hybridMultilevel"/>
     <w:tmpl w:val="7F704D70"/>
@@ -11427,7 +11493,7 @@
       </w:rPr>
     </w:lvl>
   </w:abstractNum>
-  <w:abstractNum w:abstractNumId="15" w15:restartNumberingAfterBreak="0">
+  <w:abstractNum w:abstractNumId="16" w15:restartNumberingAfterBreak="0">
     <w:nsid w:val="54C2530E"/>
     <w:multiLevelType w:val="hybridMultilevel"/>
     <w:tmpl w:val="11C28F6E"/>
@@ -11540,7 +11606,7 @@
       </w:rPr>
     </w:lvl>
   </w:abstractNum>
-  <w:abstractNum w:abstractNumId="16" w15:restartNumberingAfterBreak="0">
+  <w:abstractNum w:abstractNumId="17" w15:restartNumberingAfterBreak="0">
     <w:nsid w:val="5AD84985"/>
     <w:multiLevelType w:val="hybridMultilevel"/>
     <w:tmpl w:val="00F8A0B2"/>
@@ -11652,7 +11718,7 @@
       </w:rPr>
     </w:lvl>
   </w:abstractNum>
-  <w:abstractNum w:abstractNumId="17" w15:restartNumberingAfterBreak="0">
+  <w:abstractNum w:abstractNumId="18" w15:restartNumberingAfterBreak="0">
     <w:nsid w:val="5E972370"/>
     <w:multiLevelType w:val="hybridMultilevel"/>
     <w:tmpl w:val="6B50511C"/>
@@ -11764,7 +11830,7 @@
       </w:rPr>
     </w:lvl>
   </w:abstractNum>
-  <w:abstractNum w:abstractNumId="18" w15:restartNumberingAfterBreak="0">
+  <w:abstractNum w:abstractNumId="19" w15:restartNumberingAfterBreak="0">
     <w:nsid w:val="606C6AA7"/>
     <w:multiLevelType w:val="hybridMultilevel"/>
     <w:tmpl w:val="1422D1E4"/>
@@ -11878,7 +11944,7 @@
       </w:rPr>
     </w:lvl>
   </w:abstractNum>
-  <w:abstractNum w:abstractNumId="19" w15:restartNumberingAfterBreak="0">
+  <w:abstractNum w:abstractNumId="20" w15:restartNumberingAfterBreak="0">
     <w:nsid w:val="6D5A7624"/>
     <w:multiLevelType w:val="hybridMultilevel"/>
     <w:tmpl w:val="3ED4BA2C"/>
@@ -11991,7 +12057,7 @@
       </w:rPr>
     </w:lvl>
   </w:abstractNum>
-  <w:abstractNum w:abstractNumId="20" w15:restartNumberingAfterBreak="0">
+  <w:abstractNum w:abstractNumId="21" w15:restartNumberingAfterBreak="0">
     <w:nsid w:val="6F03116F"/>
     <w:multiLevelType w:val="hybridMultilevel"/>
     <w:tmpl w:val="EF681E20"/>
@@ -12103,7 +12169,7 @@
       </w:rPr>
     </w:lvl>
   </w:abstractNum>
-  <w:abstractNum w:abstractNumId="21" w15:restartNumberingAfterBreak="0">
+  <w:abstractNum w:abstractNumId="22" w15:restartNumberingAfterBreak="0">
     <w:nsid w:val="7A782237"/>
     <w:multiLevelType w:val="hybridMultilevel"/>
     <w:tmpl w:val="CA584E02"/>
@@ -12217,7 +12283,7 @@
       </w:rPr>
     </w:lvl>
   </w:abstractNum>
-  <w:abstractNum w:abstractNumId="22" w15:restartNumberingAfterBreak="0">
+  <w:abstractNum w:abstractNumId="23" w15:restartNumberingAfterBreak="0">
     <w:nsid w:val="7E0B3D87"/>
     <w:multiLevelType w:val="hybridMultilevel"/>
     <w:tmpl w:val="23EC9266"/>
@@ -12334,13 +12400,13 @@
     <w:abstractNumId w:val="1"/>
   </w:num>
   <w:num w:numId="2">
-    <w:abstractNumId w:val="14"/>
+    <w:abstractNumId w:val="15"/>
   </w:num>
   <w:num w:numId="3">
     <w:abstractNumId w:val="6"/>
   </w:num>
   <w:num w:numId="4">
-    <w:abstractNumId w:val="11"/>
+    <w:abstractNumId w:val="12"/>
   </w:num>
   <w:num w:numId="5">
     <w:abstractNumId w:val="4"/>
@@ -12349,64 +12415,67 @@
     <w:abstractNumId w:val="0"/>
   </w:num>
   <w:num w:numId="7">
-    <w:abstractNumId w:val="12"/>
+    <w:abstractNumId w:val="13"/>
   </w:num>
   <w:num w:numId="8">
-    <w:abstractNumId w:val="21"/>
+    <w:abstractNumId w:val="22"/>
   </w:num>
   <w:num w:numId="9">
-    <w:abstractNumId w:val="8"/>
+    <w:abstractNumId w:val="9"/>
   </w:num>
   <w:num w:numId="10">
     <w:abstractNumId w:val="5"/>
   </w:num>
   <w:num w:numId="11">
-    <w:abstractNumId w:val="19"/>
+    <w:abstractNumId w:val="20"/>
   </w:num>
   <w:num w:numId="12">
-    <w:abstractNumId w:val="16"/>
+    <w:abstractNumId w:val="17"/>
   </w:num>
   <w:num w:numId="13">
-    <w:abstractNumId w:val="20"/>
+    <w:abstractNumId w:val="21"/>
   </w:num>
   <w:num w:numId="14">
     <w:abstractNumId w:val="2"/>
   </w:num>
   <w:num w:numId="15">
-    <w:abstractNumId w:val="15"/>
+    <w:abstractNumId w:val="16"/>
   </w:num>
   <w:num w:numId="16">
-    <w:abstractNumId w:val="7"/>
+    <w:abstractNumId w:val="8"/>
   </w:num>
   <w:num w:numId="17">
+    <w:abstractNumId w:val="18"/>
+  </w:num>
+  <w:num w:numId="18">
+    <w:abstractNumId w:val="11"/>
+  </w:num>
+  <w:num w:numId="19">
+    <w:abstractNumId w:val="14"/>
+  </w:num>
+  <w:num w:numId="20">
+    <w:abstractNumId w:val="19"/>
+  </w:num>
+  <w:num w:numId="21">
+    <w:abstractNumId w:val="19"/>
+  </w:num>
+  <w:num w:numId="22">
+    <w:abstractNumId w:val="22"/>
+  </w:num>
+  <w:num w:numId="23">
     <w:abstractNumId w:val="17"/>
   </w:num>
-  <w:num w:numId="18">
+  <w:num w:numId="24">
     <w:abstractNumId w:val="10"/>
   </w:num>
-  <w:num w:numId="19">
-    <w:abstractNumId w:val="13"/>
-  </w:num>
-  <w:num w:numId="20">
-    <w:abstractNumId w:val="18"/>
-  </w:num>
-  <w:num w:numId="21">
-    <w:abstractNumId w:val="18"/>
-  </w:num>
-  <w:num w:numId="22">
-    <w:abstractNumId w:val="21"/>
-  </w:num>
-  <w:num w:numId="23">
-    <w:abstractNumId w:val="16"/>
-  </w:num>
-  <w:num w:numId="24">
-    <w:abstractNumId w:val="9"/>
-  </w:num>
   <w:num w:numId="25">
-    <w:abstractNumId w:val="22"/>
+    <w:abstractNumId w:val="23"/>
   </w:num>
   <w:num w:numId="26">
     <w:abstractNumId w:val="3"/>
+  </w:num>
+  <w:num w:numId="27">
+    <w:abstractNumId w:val="7"/>
   </w:num>
   <w:numIdMacAtCleanup w:val="23"/>
 </w:numbering>

</xml_diff>